<commit_message>
atualizao de entrada de material
</commit_message>
<xml_diff>
--- a/Requisitos/descricao_casos_de_uso/nivel_sistema/CSU08 - EntradaDeMaterial.docx
+++ b/Requisitos/descricao_casos_de_uso/nivel_sistema/CSU08 - EntradaDeMaterial.docx
@@ -13,7 +13,6 @@
           <w:szCs w:val="28"/>
         </w:rPr>
       </w:pPr>
-      <w:bookmarkStart w:id="2" w:name="_GoBack"/>
       <w:r>
         <w:rPr>
           <w:rFonts w:hint="default" w:ascii="Arial" w:hAnsi="Arial" w:cs="Arial"/>
@@ -87,7 +86,7 @@
     <w:tbl>
       <w:tblPr>
         <w:tblStyle w:val="14"/>
-        <w:tblW w:w="9030" w:type="dxa"/>
+        <w:tblW w:w="9029" w:type="dxa"/>
         <w:tblInd w:w="0" w:type="dxa"/>
         <w:tblBorders>
           <w:top w:val="none" w:color="000000" w:sz="0" w:space="0"/>
@@ -810,7 +809,37 @@
                 <w:rFonts w:hint="default" w:ascii="Arial" w:hAnsi="Arial" w:cs="Arial"/>
                 <w:rtl w:val="0"/>
               </w:rPr>
-              <w:t xml:space="preserve">  Ator clica no botão Nova Entrada de Material, ele será direcionado para a tela </w:t>
+              <w:t xml:space="preserve">  Ator clica no botão </w:t>
+            </w:r>
+            <w:r>
+              <w:rPr>
+                <w:rFonts w:hint="default" w:cs="Arial"/>
+                <w:rtl w:val="0"/>
+                <w:lang w:val="pt-BR"/>
+              </w:rPr>
+              <w:t>“</w:t>
+            </w:r>
+            <w:r>
+              <w:rPr>
+                <w:rFonts w:hint="default" w:ascii="Arial" w:hAnsi="Arial" w:cs="Arial"/>
+                <w:rtl w:val="0"/>
+              </w:rPr>
+              <w:t>Nova Entrada de Material</w:t>
+            </w:r>
+            <w:r>
+              <w:rPr>
+                <w:rFonts w:hint="default" w:cs="Arial"/>
+                <w:rtl w:val="0"/>
+                <w:lang w:val="pt-BR"/>
+              </w:rPr>
+              <w:t>”</w:t>
+            </w:r>
+            <w:r>
+              <w:rPr>
+                <w:rFonts w:hint="default" w:ascii="Arial" w:hAnsi="Arial" w:cs="Arial"/>
+                <w:rtl w:val="0"/>
+              </w:rPr>
+              <w:t xml:space="preserve">, ele será direcionado para a tela </w:t>
             </w:r>
             <w:r>
               <w:rPr>
@@ -873,7 +902,45 @@
                 <w:rFonts w:hint="default" w:ascii="Arial" w:hAnsi="Arial" w:cs="Arial"/>
                 <w:rtl w:val="0"/>
               </w:rPr>
-              <w:t xml:space="preserve"> Ator clica no botão Salvar.</w:t>
+              <w:t xml:space="preserve"> Ator clica no botão </w:t>
+            </w:r>
+            <w:r>
+              <w:rPr>
+                <w:rFonts w:hint="default" w:cs="Arial"/>
+                <w:rtl w:val="0"/>
+                <w:lang w:val="pt-BR"/>
+              </w:rPr>
+              <w:t>“</w:t>
+            </w:r>
+            <w:r>
+              <w:rPr>
+                <w:rFonts w:hint="default" w:ascii="Arial" w:hAnsi="Arial" w:cs="Arial"/>
+                <w:rtl w:val="0"/>
+              </w:rPr>
+              <w:t>Salvar</w:t>
+            </w:r>
+            <w:r>
+              <w:rPr>
+                <w:rFonts w:hint="default" w:cs="Arial"/>
+                <w:rtl w:val="0"/>
+                <w:lang w:val="pt-BR"/>
+              </w:rPr>
+              <w:t xml:space="preserve">”, o sistema exibe um popup com a mensagem “Entrada salva com sucesso” e é redirecionado para a tela </w:t>
+            </w:r>
+            <w:r>
+              <w:rPr>
+                <w:rFonts w:hint="default" w:ascii="Arial" w:hAnsi="Arial" w:cs="Arial"/>
+                <w:color w:val="FF0000"/>
+                <w:rtl w:val="0"/>
+              </w:rPr>
+              <w:t>10A - ListarEntradaMaterial</w:t>
+            </w:r>
+            <w:r>
+              <w:rPr>
+                <w:rFonts w:hint="default" w:ascii="Arial" w:hAnsi="Arial" w:cs="Arial"/>
+                <w:rtl w:val="0"/>
+              </w:rPr>
+              <w:t>.</w:t>
             </w:r>
           </w:p>
         </w:tc>
@@ -962,7 +1029,7 @@
             <w:tcBorders>
               <w:top w:val="nil"/>
               <w:left w:val="single" w:color="000000" w:sz="6" w:space="0"/>
-              <w:bottom w:val="single" w:color="000000" w:sz="6" w:space="0"/>
+              <w:bottom w:val="nil"/>
               <w:right w:val="single" w:color="000000" w:sz="6" w:space="0"/>
             </w:tcBorders>
             <w:shd w:val="clear" w:color="auto" w:fill="auto"/>
@@ -1146,7 +1213,37 @@
                 <w:rFonts w:hint="default" w:ascii="Arial" w:hAnsi="Arial" w:cs="Arial"/>
                 <w:rtl w:val="0"/>
               </w:rPr>
-              <w:t xml:space="preserve"> Ator clica no botão Adicionar, então insere um novo material preenchendo novamente os campos Material e Quantidade, então volta ao passo 4;</w:t>
+              <w:t xml:space="preserve"> Ator</w:t>
+            </w:r>
+            <w:r>
+              <w:rPr>
+                <w:rFonts w:hint="default" w:cs="Arial"/>
+                <w:rtl w:val="0"/>
+                <w:lang w:val="pt-BR"/>
+              </w:rPr>
+              <w:t xml:space="preserve"> </w:t>
+            </w:r>
+            <w:r>
+              <w:rPr>
+                <w:rFonts w:hint="default" w:ascii="Arial" w:hAnsi="Arial" w:cs="Arial"/>
+                <w:rtl w:val="0"/>
+              </w:rPr>
+              <w:t xml:space="preserve">clica no botão Adicionar, então insere um novo material preenchendo novamente os campos Material e Quantidade, então volta ao passo </w:t>
+            </w:r>
+            <w:r>
+              <w:rPr>
+                <w:rFonts w:hint="default" w:cs="Arial"/>
+                <w:rtl w:val="0"/>
+                <w:lang w:val="pt-BR"/>
+              </w:rPr>
+              <w:t>3 para preencher apenas o material e a quantidade</w:t>
+            </w:r>
+            <w:r>
+              <w:rPr>
+                <w:rFonts w:hint="default" w:ascii="Arial" w:hAnsi="Arial" w:cs="Arial"/>
+                <w:rtl w:val="0"/>
+              </w:rPr>
+              <w:t>;</w:t>
             </w:r>
           </w:p>
           <w:p>
@@ -1391,7 +1488,22 @@
                 <w:rFonts w:hint="default" w:ascii="Arial" w:hAnsi="Arial" w:cs="Arial"/>
                 <w:rtl w:val="0"/>
               </w:rPr>
-              <w:t xml:space="preserve">Ator é direcionado para uma tela semelhante a </w:t>
+              <w:t xml:space="preserve">Ator é direcionado para uma tela semelhante </w:t>
+            </w:r>
+            <w:r>
+              <w:rPr>
+                <w:rFonts w:hint="default" w:cs="Arial"/>
+                <w:rtl w:val="0"/>
+                <w:lang w:val="pt-BR"/>
+              </w:rPr>
+              <w:t>à</w:t>
+            </w:r>
+            <w:r>
+              <w:rPr>
+                <w:rFonts w:hint="default" w:ascii="Arial" w:hAnsi="Arial" w:cs="Arial"/>
+                <w:rtl w:val="0"/>
+              </w:rPr>
+              <w:t xml:space="preserve"> </w:t>
             </w:r>
             <w:r>
               <w:rPr>
@@ -1787,7 +1899,22 @@
                 <w:rFonts w:hint="default" w:ascii="Arial" w:hAnsi="Arial" w:cs="Arial"/>
                 <w:rtl w:val="0"/>
               </w:rPr>
-              <w:t xml:space="preserve">Ator é direcionado para uma tela semelhante a </w:t>
+              <w:t xml:space="preserve">Ator é direcionado para uma tela semelhante </w:t>
+            </w:r>
+            <w:r>
+              <w:rPr>
+                <w:rFonts w:hint="default" w:cs="Arial"/>
+                <w:rtl w:val="0"/>
+                <w:lang w:val="pt-BR"/>
+              </w:rPr>
+              <w:t>à</w:t>
+            </w:r>
+            <w:r>
+              <w:rPr>
+                <w:rFonts w:hint="default" w:ascii="Arial" w:hAnsi="Arial" w:cs="Arial"/>
+                <w:rtl w:val="0"/>
+              </w:rPr>
+              <w:t xml:space="preserve"> </w:t>
             </w:r>
             <w:r>
               <w:rPr>
@@ -1985,7 +2112,37 @@
                 <w:rFonts w:hint="default" w:ascii="Arial" w:hAnsi="Arial" w:cs="Arial"/>
                 <w:rtl w:val="0"/>
               </w:rPr>
-              <w:t>Ator é notificado se ele deseja mesmo excluir a Transferência de Material selecionada;</w:t>
+              <w:t>Ator é notificado</w:t>
+            </w:r>
+            <w:r>
+              <w:rPr>
+                <w:rFonts w:hint="default" w:cs="Arial"/>
+                <w:rtl w:val="0"/>
+                <w:lang w:val="pt-BR"/>
+              </w:rPr>
+              <w:t xml:space="preserve"> através de um popup com a mensagem “D</w:t>
+            </w:r>
+            <w:r>
+              <w:rPr>
+                <w:rFonts w:hint="default" w:ascii="Arial" w:hAnsi="Arial" w:cs="Arial"/>
+                <w:rtl w:val="0"/>
+              </w:rPr>
+              <w:t>eseja mesmo excluir a Transferência de Material selecionada</w:t>
+            </w:r>
+            <w:r>
+              <w:rPr>
+                <w:rFonts w:hint="default" w:cs="Arial"/>
+                <w:rtl w:val="0"/>
+                <w:lang w:val="pt-BR"/>
+              </w:rPr>
+              <w:t>?”</w:t>
+            </w:r>
+            <w:r>
+              <w:rPr>
+                <w:rFonts w:hint="default" w:ascii="Arial" w:hAnsi="Arial" w:cs="Arial"/>
+                <w:rtl w:val="0"/>
+              </w:rPr>
+              <w:t>;</w:t>
             </w:r>
           </w:p>
           <w:p>
@@ -2018,7 +2175,37 @@
                 <w:rFonts w:hint="default" w:ascii="Arial" w:hAnsi="Arial" w:cs="Arial"/>
                 <w:rtl w:val="0"/>
               </w:rPr>
-              <w:t xml:space="preserve">Ator clica em “Sim” e é redirecionado para a tela </w:t>
+              <w:t>Ator clica em “Sim”</w:t>
+            </w:r>
+            <w:r>
+              <w:rPr>
+                <w:rFonts w:hint="default" w:cs="Arial"/>
+                <w:rtl w:val="0"/>
+                <w:lang w:val="pt-BR"/>
+              </w:rPr>
+              <w:t xml:space="preserve">, o sistema exibe um popup com a mensagem “Entrada de Material Excluida com sucesso” </w:t>
+            </w:r>
+            <w:r>
+              <w:rPr>
+                <w:rFonts w:hint="default" w:ascii="Arial" w:hAnsi="Arial" w:cs="Arial"/>
+                <w:rtl w:val="0"/>
+              </w:rPr>
+              <w:t xml:space="preserve">e é redirecionado para </w:t>
+            </w:r>
+            <w:r>
+              <w:rPr>
+                <w:rFonts w:hint="default" w:cs="Arial"/>
+                <w:rtl w:val="0"/>
+                <w:lang w:val="pt-BR"/>
+              </w:rPr>
+              <w:t>à</w:t>
+            </w:r>
+            <w:r>
+              <w:rPr>
+                <w:rFonts w:hint="default" w:ascii="Arial" w:hAnsi="Arial" w:cs="Arial"/>
+                <w:rtl w:val="0"/>
+              </w:rPr>
+              <w:t xml:space="preserve"> tela </w:t>
             </w:r>
             <w:r>
               <w:rPr>
@@ -2536,6 +2723,7 @@
                 <w:rFonts w:hint="default" w:ascii="Arial" w:hAnsi="Arial" w:cs="Arial"/>
                 <w:sz w:val="22"/>
                 <w:szCs w:val="22"/>
+                <w:lang w:val="pt-BR"/>
               </w:rPr>
             </w:pPr>
             <w:r>
@@ -2546,6 +2734,16 @@
                 <w:rtl w:val="0"/>
               </w:rPr>
               <w:t>Liliane</w:t>
+            </w:r>
+            <w:r>
+              <w:rPr>
+                <w:rFonts w:hint="default" w:cs="Arial"/>
+                <w:sz w:val="22"/>
+                <w:szCs w:val="22"/>
+                <w:rtl w:val="0"/>
+                <w:lang w:val="pt-BR"/>
+              </w:rPr>
+              <w:t xml:space="preserve"> Costa</w:t>
             </w:r>
           </w:p>
         </w:tc>
@@ -2753,6 +2951,167 @@
           </w:p>
         </w:tc>
       </w:tr>
+      <w:tr>
+        <w:tblPrEx>
+          <w:tblBorders>
+            <w:top w:val="single" w:color="000000" w:sz="8" w:space="0"/>
+            <w:left w:val="single" w:color="000000" w:sz="8" w:space="0"/>
+            <w:bottom w:val="single" w:color="000000" w:sz="8" w:space="0"/>
+            <w:right w:val="single" w:color="000000" w:sz="8" w:space="0"/>
+            <w:insideH w:val="single" w:color="000000" w:sz="8" w:space="0"/>
+            <w:insideV w:val="single" w:color="000000" w:sz="8" w:space="0"/>
+          </w:tblBorders>
+          <w:tblCellMar>
+            <w:top w:w="100" w:type="dxa"/>
+            <w:left w:w="100" w:type="dxa"/>
+            <w:bottom w:w="100" w:type="dxa"/>
+            <w:right w:w="100" w:type="dxa"/>
+          </w:tblCellMar>
+        </w:tblPrEx>
+        <w:tc>
+          <w:tcPr>
+            <w:shd w:val="clear" w:color="auto" w:fill="auto"/>
+            <w:tcMar>
+              <w:top w:w="100" w:type="dxa"/>
+              <w:left w:w="100" w:type="dxa"/>
+              <w:bottom w:w="100" w:type="dxa"/>
+              <w:right w:w="100" w:type="dxa"/>
+            </w:tcMar>
+            <w:vAlign w:val="top"/>
+          </w:tcPr>
+          <w:p>
+            <w:pPr>
+              <w:keepNext w:val="0"/>
+              <w:keepLines w:val="0"/>
+              <w:widowControl w:val="0"/>
+              <w:pBdr>
+                <w:top w:val="none" w:color="auto" w:sz="0" w:space="0"/>
+                <w:left w:val="none" w:color="auto" w:sz="0" w:space="0"/>
+                <w:bottom w:val="none" w:color="auto" w:sz="0" w:space="0"/>
+                <w:right w:val="none" w:color="auto" w:sz="0" w:space="0"/>
+                <w:between w:val="none" w:color="auto" w:sz="0" w:space="0"/>
+              </w:pBdr>
+              <w:shd w:val="clear" w:fill="auto"/>
+              <w:spacing w:before="0" w:after="0" w:line="240" w:lineRule="auto"/>
+              <w:ind w:left="0" w:right="0" w:firstLine="0"/>
+              <w:jc w:val="center"/>
+              <w:rPr>
+                <w:rFonts w:hint="default" w:ascii="Arial" w:hAnsi="Arial" w:cs="Arial"/>
+                <w:sz w:val="22"/>
+                <w:szCs w:val="22"/>
+                <w:rtl w:val="0"/>
+                <w:lang w:val="pt-BR"/>
+              </w:rPr>
+            </w:pPr>
+            <w:r>
+              <w:rPr>
+                <w:rFonts w:hint="default" w:cs="Arial"/>
+                <w:sz w:val="22"/>
+                <w:szCs w:val="22"/>
+                <w:rtl w:val="0"/>
+                <w:lang w:val="pt-BR"/>
+              </w:rPr>
+              <w:t>05/01/2021</w:t>
+            </w:r>
+          </w:p>
+        </w:tc>
+        <w:tc>
+          <w:tcPr>
+            <w:shd w:val="clear" w:color="auto" w:fill="auto"/>
+            <w:tcMar>
+              <w:top w:w="100" w:type="dxa"/>
+              <w:left w:w="100" w:type="dxa"/>
+              <w:bottom w:w="100" w:type="dxa"/>
+              <w:right w:w="100" w:type="dxa"/>
+            </w:tcMar>
+            <w:vAlign w:val="top"/>
+          </w:tcPr>
+          <w:p>
+            <w:pPr>
+              <w:keepNext w:val="0"/>
+              <w:keepLines w:val="0"/>
+              <w:widowControl w:val="0"/>
+              <w:pBdr>
+                <w:top w:val="none" w:color="auto" w:sz="0" w:space="0"/>
+                <w:left w:val="none" w:color="auto" w:sz="0" w:space="0"/>
+                <w:bottom w:val="none" w:color="auto" w:sz="0" w:space="0"/>
+                <w:right w:val="none" w:color="auto" w:sz="0" w:space="0"/>
+                <w:between w:val="none" w:color="auto" w:sz="0" w:space="0"/>
+              </w:pBdr>
+              <w:shd w:val="clear" w:fill="auto"/>
+              <w:spacing w:before="0" w:after="0" w:line="240" w:lineRule="auto"/>
+              <w:ind w:left="0" w:right="0" w:firstLine="0"/>
+              <w:jc w:val="center"/>
+              <w:rPr>
+                <w:rFonts w:hint="default" w:ascii="Arial" w:hAnsi="Arial" w:cs="Arial"/>
+                <w:sz w:val="22"/>
+                <w:szCs w:val="22"/>
+                <w:rtl w:val="0"/>
+                <w:lang w:val="pt-BR"/>
+              </w:rPr>
+            </w:pPr>
+            <w:r>
+              <w:rPr>
+                <w:rFonts w:hint="default" w:cs="Arial"/>
+                <w:sz w:val="22"/>
+                <w:szCs w:val="22"/>
+                <w:rtl w:val="0"/>
+                <w:lang w:val="pt-BR"/>
+              </w:rPr>
+              <w:t>Liliane Costa</w:t>
+            </w:r>
+          </w:p>
+        </w:tc>
+        <w:tc>
+          <w:tcPr>
+            <w:shd w:val="clear" w:color="auto" w:fill="auto"/>
+            <w:tcMar>
+              <w:top w:w="100" w:type="dxa"/>
+              <w:left w:w="100" w:type="dxa"/>
+              <w:bottom w:w="100" w:type="dxa"/>
+              <w:right w:w="100" w:type="dxa"/>
+            </w:tcMar>
+            <w:vAlign w:val="top"/>
+          </w:tcPr>
+          <w:p>
+            <w:pPr>
+              <w:keepNext w:val="0"/>
+              <w:keepLines w:val="0"/>
+              <w:widowControl w:val="0"/>
+              <w:pBdr>
+                <w:top w:val="none" w:color="auto" w:sz="0" w:space="0"/>
+                <w:left w:val="none" w:color="auto" w:sz="0" w:space="0"/>
+                <w:bottom w:val="none" w:color="auto" w:sz="0" w:space="0"/>
+                <w:right w:val="none" w:color="auto" w:sz="0" w:space="0"/>
+                <w:between w:val="none" w:color="auto" w:sz="0" w:space="0"/>
+              </w:pBdr>
+              <w:shd w:val="clear" w:fill="auto"/>
+              <w:spacing w:before="0" w:after="0" w:line="240" w:lineRule="auto"/>
+              <w:ind w:left="0" w:right="0" w:firstLine="0"/>
+              <w:jc w:val="center"/>
+              <w:rPr>
+                <w:rFonts w:hint="default" w:ascii="Arial" w:hAnsi="Arial" w:cs="Arial"/>
+                <w:sz w:val="22"/>
+                <w:szCs w:val="22"/>
+                <w:rtl w:val="0"/>
+                <w:lang w:val="pt-BR"/>
+              </w:rPr>
+            </w:pPr>
+            <w:r>
+              <w:rPr>
+                <w:rFonts w:hint="default" w:cs="Arial"/>
+                <w:sz w:val="22"/>
+                <w:szCs w:val="22"/>
+                <w:rtl w:val="0"/>
+                <w:lang w:val="pt-BR"/>
+              </w:rPr>
+              <w:t>Atualização</w:t>
+            </w:r>
+            <w:bookmarkStart w:id="2" w:name="_GoBack"/>
+            <w:bookmarkEnd w:id="2"/>
+          </w:p>
+        </w:tc>
+      </w:tr>
     </w:tbl>
     <w:p>
       <w:pPr>
@@ -2767,7 +3126,6 @@
       <w:bookmarkStart w:id="1" w:name="_heading=h.n3okd8asxp74" w:colFirst="0" w:colLast="0"/>
       <w:bookmarkEnd w:id="1"/>
     </w:p>
-    <w:bookmarkEnd w:id="2"/>
     <w:sectPr>
       <w:pgSz w:w="11909" w:h="16834"/>
       <w:pgMar w:top="850" w:right="1440" w:bottom="1440" w:left="1440" w:header="720" w:footer="720" w:gutter="0"/>
@@ -3193,6 +3551,7 @@
         <w:rFonts w:ascii="Arial" w:hAnsi="Arial" w:eastAsia="Arial" w:cs="Arial"/>
       </w:rPr>
     </w:rPrDefault>
+    <w:pPrDefault/>
   </w:docDefaults>
   <w:latentStyles w:count="260" w:defQFormat="0" w:defUnhideWhenUsed="1" w:defSemiHidden="1" w:defUIPriority="99" w:defLockedState="0">
     <w:lsdException w:qFormat="1" w:unhideWhenUsed="0" w:uiPriority="0" w:semiHidden="0" w:name="Normal"/>
@@ -3345,104 +3704,6 @@
     <w:lsdException w:unhideWhenUsed="0" w:uiPriority="0" w:semiHidden="0" w:name="Balloon Text"/>
     <w:lsdException w:unhideWhenUsed="0" w:uiPriority="0" w:semiHidden="0" w:name="Table Grid"/>
     <w:lsdException w:unhideWhenUsed="0" w:uiPriority="0" w:semiHidden="0" w:name="Table Theme"/>
-    <w:lsdException w:unhideWhenUsed="0" w:uiPriority="60" w:semiHidden="0" w:name="Light Shading"/>
-    <w:lsdException w:unhideWhenUsed="0" w:uiPriority="61" w:semiHidden="0" w:name="Light List"/>
-    <w:lsdException w:unhideWhenUsed="0" w:uiPriority="62" w:semiHidden="0" w:name="Light Grid"/>
-    <w:lsdException w:unhideWhenUsed="0" w:uiPriority="63" w:semiHidden="0" w:name="Medium Shading 1"/>
-    <w:lsdException w:unhideWhenUsed="0" w:uiPriority="64" w:semiHidden="0" w:name="Medium Shading 2"/>
-    <w:lsdException w:unhideWhenUsed="0" w:uiPriority="65" w:semiHidden="0" w:name="Medium List 1"/>
-    <w:lsdException w:unhideWhenUsed="0" w:uiPriority="66" w:semiHidden="0" w:name="Medium List 2"/>
-    <w:lsdException w:unhideWhenUsed="0" w:uiPriority="67" w:semiHidden="0" w:name="Medium Grid 1"/>
-    <w:lsdException w:unhideWhenUsed="0" w:uiPriority="68" w:semiHidden="0" w:name="Medium Grid 2"/>
-    <w:lsdException w:unhideWhenUsed="0" w:uiPriority="69" w:semiHidden="0" w:name="Medium Grid 3"/>
-    <w:lsdException w:unhideWhenUsed="0" w:uiPriority="70" w:semiHidden="0" w:name="Dark List"/>
-    <w:lsdException w:unhideWhenUsed="0" w:uiPriority="71" w:semiHidden="0" w:name="Colorful Shading"/>
-    <w:lsdException w:unhideWhenUsed="0" w:uiPriority="72" w:semiHidden="0" w:name="Colorful List"/>
-    <w:lsdException w:unhideWhenUsed="0" w:uiPriority="73" w:semiHidden="0" w:name="Colorful Grid"/>
-    <w:lsdException w:unhideWhenUsed="0" w:uiPriority="60" w:semiHidden="0" w:name="Light Shading Accent 1"/>
-    <w:lsdException w:unhideWhenUsed="0" w:uiPriority="61" w:semiHidden="0" w:name="Light List Accent 1"/>
-    <w:lsdException w:unhideWhenUsed="0" w:uiPriority="62" w:semiHidden="0" w:name="Light Grid Accent 1"/>
-    <w:lsdException w:unhideWhenUsed="0" w:uiPriority="63" w:semiHidden="0" w:name="Medium Shading 1 Accent 1"/>
-    <w:lsdException w:unhideWhenUsed="0" w:uiPriority="64" w:semiHidden="0" w:name="Medium Shading 2 Accent 1"/>
-    <w:lsdException w:unhideWhenUsed="0" w:uiPriority="65" w:semiHidden="0" w:name="Medium List 1 Accent 1"/>
-    <w:lsdException w:unhideWhenUsed="0" w:uiPriority="66" w:semiHidden="0" w:name="Medium List 2 Accent 1"/>
-    <w:lsdException w:unhideWhenUsed="0" w:uiPriority="67" w:semiHidden="0" w:name="Medium Grid 1 Accent 1"/>
-    <w:lsdException w:unhideWhenUsed="0" w:uiPriority="68" w:semiHidden="0" w:name="Medium Grid 2 Accent 1"/>
-    <w:lsdException w:unhideWhenUsed="0" w:uiPriority="69" w:semiHidden="0" w:name="Medium Grid 3 Accent 1"/>
-    <w:lsdException w:unhideWhenUsed="0" w:uiPriority="70" w:semiHidden="0" w:name="Dark List Accent 1"/>
-    <w:lsdException w:unhideWhenUsed="0" w:uiPriority="71" w:semiHidden="0" w:name="Colorful Shading Accent 1"/>
-    <w:lsdException w:unhideWhenUsed="0" w:uiPriority="72" w:semiHidden="0" w:name="Colorful List Accent 1"/>
-    <w:lsdException w:unhideWhenUsed="0" w:uiPriority="73" w:semiHidden="0" w:name="Colorful Grid Accent 1"/>
-    <w:lsdException w:unhideWhenUsed="0" w:uiPriority="60" w:semiHidden="0" w:name="Light Shading Accent 2"/>
-    <w:lsdException w:unhideWhenUsed="0" w:uiPriority="61" w:semiHidden="0" w:name="Light List Accent 2"/>
-    <w:lsdException w:unhideWhenUsed="0" w:uiPriority="62" w:semiHidden="0" w:name="Light Grid Accent 2"/>
-    <w:lsdException w:unhideWhenUsed="0" w:uiPriority="63" w:semiHidden="0" w:name="Medium Shading 1 Accent 2"/>
-    <w:lsdException w:unhideWhenUsed="0" w:uiPriority="64" w:semiHidden="0" w:name="Medium Shading 2 Accent 2"/>
-    <w:lsdException w:unhideWhenUsed="0" w:uiPriority="65" w:semiHidden="0" w:name="Medium List 1 Accent 2"/>
-    <w:lsdException w:unhideWhenUsed="0" w:uiPriority="66" w:semiHidden="0" w:name="Medium List 2 Accent 2"/>
-    <w:lsdException w:unhideWhenUsed="0" w:uiPriority="67" w:semiHidden="0" w:name="Medium Grid 1 Accent 2"/>
-    <w:lsdException w:unhideWhenUsed="0" w:uiPriority="68" w:semiHidden="0" w:name="Medium Grid 2 Accent 2"/>
-    <w:lsdException w:unhideWhenUsed="0" w:uiPriority="69" w:semiHidden="0" w:name="Medium Grid 3 Accent 2"/>
-    <w:lsdException w:unhideWhenUsed="0" w:uiPriority="70" w:semiHidden="0" w:name="Dark List Accent 2"/>
-    <w:lsdException w:unhideWhenUsed="0" w:uiPriority="71" w:semiHidden="0" w:name="Colorful Shading Accent 2"/>
-    <w:lsdException w:unhideWhenUsed="0" w:uiPriority="72" w:semiHidden="0" w:name="Colorful List Accent 2"/>
-    <w:lsdException w:unhideWhenUsed="0" w:uiPriority="73" w:semiHidden="0" w:name="Colorful Grid Accent 2"/>
-    <w:lsdException w:unhideWhenUsed="0" w:uiPriority="60" w:semiHidden="0" w:name="Light Shading Accent 3"/>
-    <w:lsdException w:unhideWhenUsed="0" w:uiPriority="61" w:semiHidden="0" w:name="Light List Accent 3"/>
-    <w:lsdException w:unhideWhenUsed="0" w:uiPriority="62" w:semiHidden="0" w:name="Light Grid Accent 3"/>
-    <w:lsdException w:unhideWhenUsed="0" w:uiPriority="63" w:semiHidden="0" w:name="Medium Shading 1 Accent 3"/>
-    <w:lsdException w:unhideWhenUsed="0" w:uiPriority="64" w:semiHidden="0" w:name="Medium Shading 2 Accent 3"/>
-    <w:lsdException w:unhideWhenUsed="0" w:uiPriority="65" w:semiHidden="0" w:name="Medium List 1 Accent 3"/>
-    <w:lsdException w:unhideWhenUsed="0" w:uiPriority="66" w:semiHidden="0" w:name="Medium List 2 Accent 3"/>
-    <w:lsdException w:unhideWhenUsed="0" w:uiPriority="67" w:semiHidden="0" w:name="Medium Grid 1 Accent 3"/>
-    <w:lsdException w:unhideWhenUsed="0" w:uiPriority="68" w:semiHidden="0" w:name="Medium Grid 2 Accent 3"/>
-    <w:lsdException w:unhideWhenUsed="0" w:uiPriority="69" w:semiHidden="0" w:name="Medium Grid 3 Accent 3"/>
-    <w:lsdException w:unhideWhenUsed="0" w:uiPriority="70" w:semiHidden="0" w:name="Dark List Accent 3"/>
-    <w:lsdException w:unhideWhenUsed="0" w:uiPriority="71" w:semiHidden="0" w:name="Colorful Shading Accent 3"/>
-    <w:lsdException w:unhideWhenUsed="0" w:uiPriority="72" w:semiHidden="0" w:name="Colorful List Accent 3"/>
-    <w:lsdException w:unhideWhenUsed="0" w:uiPriority="73" w:semiHidden="0" w:name="Colorful Grid Accent 3"/>
-    <w:lsdException w:unhideWhenUsed="0" w:uiPriority="60" w:semiHidden="0" w:name="Light Shading Accent 4"/>
-    <w:lsdException w:unhideWhenUsed="0" w:uiPriority="61" w:semiHidden="0" w:name="Light List Accent 4"/>
-    <w:lsdException w:unhideWhenUsed="0" w:uiPriority="62" w:semiHidden="0" w:name="Light Grid Accent 4"/>
-    <w:lsdException w:unhideWhenUsed="0" w:uiPriority="63" w:semiHidden="0" w:name="Medium Shading 1 Accent 4"/>
-    <w:lsdException w:unhideWhenUsed="0" w:uiPriority="64" w:semiHidden="0" w:name="Medium Shading 2 Accent 4"/>
-    <w:lsdException w:unhideWhenUsed="0" w:uiPriority="65" w:semiHidden="0" w:name="Medium List 1 Accent 4"/>
-    <w:lsdException w:unhideWhenUsed="0" w:uiPriority="66" w:semiHidden="0" w:name="Medium List 2 Accent 4"/>
-    <w:lsdException w:unhideWhenUsed="0" w:uiPriority="67" w:semiHidden="0" w:name="Medium Grid 1 Accent 4"/>
-    <w:lsdException w:unhideWhenUsed="0" w:uiPriority="68" w:semiHidden="0" w:name="Medium Grid 2 Accent 4"/>
-    <w:lsdException w:unhideWhenUsed="0" w:uiPriority="69" w:semiHidden="0" w:name="Medium Grid 3 Accent 4"/>
-    <w:lsdException w:unhideWhenUsed="0" w:uiPriority="70" w:semiHidden="0" w:name="Dark List Accent 4"/>
-    <w:lsdException w:unhideWhenUsed="0" w:uiPriority="71" w:semiHidden="0" w:name="Colorful Shading Accent 4"/>
-    <w:lsdException w:unhideWhenUsed="0" w:uiPriority="72" w:semiHidden="0" w:name="Colorful List Accent 4"/>
-    <w:lsdException w:unhideWhenUsed="0" w:uiPriority="73" w:semiHidden="0" w:name="Colorful Grid Accent 4"/>
-    <w:lsdException w:unhideWhenUsed="0" w:uiPriority="60" w:semiHidden="0" w:name="Light Shading Accent 5"/>
-    <w:lsdException w:unhideWhenUsed="0" w:uiPriority="61" w:semiHidden="0" w:name="Light List Accent 5"/>
-    <w:lsdException w:unhideWhenUsed="0" w:uiPriority="62" w:semiHidden="0" w:name="Light Grid Accent 5"/>
-    <w:lsdException w:unhideWhenUsed="0" w:uiPriority="63" w:semiHidden="0" w:name="Medium Shading 1 Accent 5"/>
-    <w:lsdException w:unhideWhenUsed="0" w:uiPriority="64" w:semiHidden="0" w:name="Medium Shading 2 Accent 5"/>
-    <w:lsdException w:unhideWhenUsed="0" w:uiPriority="65" w:semiHidden="0" w:name="Medium List 1 Accent 5"/>
-    <w:lsdException w:unhideWhenUsed="0" w:uiPriority="66" w:semiHidden="0" w:name="Medium List 2 Accent 5"/>
-    <w:lsdException w:unhideWhenUsed="0" w:uiPriority="67" w:semiHidden="0" w:name="Medium Grid 1 Accent 5"/>
-    <w:lsdException w:unhideWhenUsed="0" w:uiPriority="68" w:semiHidden="0" w:name="Medium Grid 2 Accent 5"/>
-    <w:lsdException w:unhideWhenUsed="0" w:uiPriority="69" w:semiHidden="0" w:name="Medium Grid 3 Accent 5"/>
-    <w:lsdException w:unhideWhenUsed="0" w:uiPriority="70" w:semiHidden="0" w:name="Dark List Accent 5"/>
-    <w:lsdException w:unhideWhenUsed="0" w:uiPriority="71" w:semiHidden="0" w:name="Colorful Shading Accent 5"/>
-    <w:lsdException w:unhideWhenUsed="0" w:uiPriority="72" w:semiHidden="0" w:name="Colorful List Accent 5"/>
-    <w:lsdException w:unhideWhenUsed="0" w:uiPriority="73" w:semiHidden="0" w:name="Colorful Grid Accent 5"/>
-    <w:lsdException w:unhideWhenUsed="0" w:uiPriority="60" w:semiHidden="0" w:name="Light Shading Accent 6"/>
-    <w:lsdException w:unhideWhenUsed="0" w:uiPriority="61" w:semiHidden="0" w:name="Light List Accent 6"/>
-    <w:lsdException w:unhideWhenUsed="0" w:uiPriority="62" w:semiHidden="0" w:name="Light Grid Accent 6"/>
-    <w:lsdException w:unhideWhenUsed="0" w:uiPriority="63" w:semiHidden="0" w:name="Medium Shading 1 Accent 6"/>
-    <w:lsdException w:unhideWhenUsed="0" w:uiPriority="64" w:semiHidden="0" w:name="Medium Shading 2 Accent 6"/>
-    <w:lsdException w:unhideWhenUsed="0" w:uiPriority="65" w:semiHidden="0" w:name="Medium List 1 Accent 6"/>
-    <w:lsdException w:unhideWhenUsed="0" w:uiPriority="66" w:semiHidden="0" w:name="Medium List 2 Accent 6"/>
-    <w:lsdException w:unhideWhenUsed="0" w:uiPriority="67" w:semiHidden="0" w:name="Medium Grid 1 Accent 6"/>
-    <w:lsdException w:unhideWhenUsed="0" w:uiPriority="68" w:semiHidden="0" w:name="Medium Grid 2 Accent 6"/>
-    <w:lsdException w:unhideWhenUsed="0" w:uiPriority="69" w:semiHidden="0" w:name="Medium Grid 3 Accent 6"/>
-    <w:lsdException w:unhideWhenUsed="0" w:uiPriority="70" w:semiHidden="0" w:name="Dark List Accent 6"/>
-    <w:lsdException w:unhideWhenUsed="0" w:uiPriority="71" w:semiHidden="0" w:name="Colorful Shading Accent 6"/>
-    <w:lsdException w:unhideWhenUsed="0" w:uiPriority="72" w:semiHidden="0" w:name="Colorful List Accent 6"/>
-    <w:lsdException w:unhideWhenUsed="0" w:uiPriority="73" w:semiHidden="0" w:name="Colorful Grid Accent 6"/>
   </w:latentStyles>
   <w:style w:type="paragraph" w:default="1" w:styleId="1">
     <w:name w:val="Normal"/>
@@ -3580,6 +3841,22 @@
     </w:tblPr>
   </w:style>
   <w:style w:type="paragraph" w:styleId="10">
+    <w:name w:val="Title"/>
+    <w:basedOn w:val="1"/>
+    <w:next w:val="1"/>
+    <w:qFormat/>
+    <w:uiPriority w:val="0"/>
+    <w:pPr>
+      <w:keepNext/>
+      <w:keepLines/>
+      <w:spacing w:before="0" w:after="60"/>
+    </w:pPr>
+    <w:rPr>
+      <w:sz w:val="52"/>
+      <w:szCs w:val="52"/>
+    </w:rPr>
+  </w:style>
+  <w:style w:type="paragraph" w:styleId="11">
     <w:name w:val="Subtitle"/>
     <w:basedOn w:val="1"/>
     <w:next w:val="1"/>
@@ -3595,22 +3872,6 @@
       <w:color w:val="666666"/>
       <w:sz w:val="30"/>
       <w:szCs w:val="30"/>
-    </w:rPr>
-  </w:style>
-  <w:style w:type="paragraph" w:styleId="11">
-    <w:name w:val="Title"/>
-    <w:basedOn w:val="1"/>
-    <w:next w:val="1"/>
-    <w:qFormat/>
-    <w:uiPriority w:val="0"/>
-    <w:pPr>
-      <w:keepNext/>
-      <w:keepLines/>
-      <w:spacing w:before="0" w:after="60"/>
-    </w:pPr>
-    <w:rPr>
-      <w:sz w:val="52"/>
-      <w:szCs w:val="52"/>
     </w:rPr>
   </w:style>
   <w:style w:type="table" w:customStyle="1" w:styleId="12">
@@ -3866,7 +4127,7 @@
         <a:solidFill>
           <a:schemeClr val="phClr"/>
         </a:solidFill>
-        <a:gradFill rotWithShape="true">
+        <a:gradFill rotWithShape="1">
           <a:gsLst>
             <a:gs pos="0">
               <a:schemeClr val="phClr">
@@ -3887,9 +4148,9 @@
               </a:schemeClr>
             </a:gs>
           </a:gsLst>
-          <a:lin ang="16200000" scaled="true"/>
+          <a:lin ang="16200000" scaled="1"/>
         </a:gradFill>
-        <a:gradFill rotWithShape="true">
+        <a:gradFill rotWithShape="1">
           <a:gsLst>
             <a:gs pos="0">
               <a:schemeClr val="phClr">
@@ -3906,7 +4167,7 @@
               </a:schemeClr>
             </a:gs>
           </a:gsLst>
-          <a:lin ang="16200000" scaled="false"/>
+          <a:lin ang="16200000" scaled="0"/>
         </a:gradFill>
       </a:fillStyleLst>
       <a:lnStyleLst>
@@ -3976,7 +4237,7 @@
         <a:solidFill>
           <a:schemeClr val="phClr"/>
         </a:solidFill>
-        <a:gradFill rotWithShape="true">
+        <a:gradFill rotWithShape="1">
           <a:gsLst>
             <a:gs pos="0">
               <a:schemeClr val="phClr">
@@ -4002,7 +4263,7 @@
             <a:fillToRect l="50000" t="-80000" r="50000" b="180000"/>
           </a:path>
         </a:gradFill>
-        <a:gradFill rotWithShape="true">
+        <a:gradFill rotWithShape="1">
           <a:gsLst>
             <a:gs pos="0">
               <a:schemeClr val="phClr">

</xml_diff>